<commit_message>
Change some project requirements
</commit_message>
<xml_diff>
--- a/docs/BaoCao.docx
+++ b/docs/BaoCao.docx
@@ -11767,9 +11767,15 @@
         <w:rPr>
           <w:iCs/>
         </w:rPr>
-        <w:t>sau:</w:t>
-      </w:r>
-      <w:proofErr w:type="spellEnd"/>
+        <w:t>sau</w:t>
+      </w:r>
+      <w:proofErr w:type="spellEnd"/>
+      <w:r>
+        <w:rPr>
+          <w:iCs/>
+        </w:rPr>
+        <w:t>:</w:t>
+      </w:r>
     </w:p>
     <w:p>
       <w:pPr>
@@ -18580,8 +18586,8 @@
           <w:iCs/>
         </w:rPr>
       </w:pPr>
-      <w:bookmarkStart w:id="19" w:name="_Toc25660397"/>
-      <w:bookmarkStart w:id="20" w:name="_Hlk27291688"/>
+      <w:bookmarkStart w:id="19" w:name="_Hlk27291688"/>
+      <w:bookmarkStart w:id="20" w:name="_Toc25660397"/>
       <w:r>
         <w:rPr>
           <w:iCs/>
@@ -19976,7 +19982,7 @@
       </w:r>
       <w:proofErr w:type="spellEnd"/>
     </w:p>
-    <w:bookmarkEnd w:id="20"/>
+    <w:bookmarkEnd w:id="19"/>
     <w:p>
       <w:pPr>
         <w:rPr>
@@ -20067,7 +20073,7 @@
       <w:r>
         <w:t>lượng</w:t>
       </w:r>
-      <w:bookmarkEnd w:id="19"/>
+      <w:bookmarkEnd w:id="20"/>
       <w:proofErr w:type="spellEnd"/>
     </w:p>
     <w:p>
@@ -21518,32 +21524,14 @@
         <w:rPr>
           <w:lang w:eastAsia="en-US" w:bidi="ar-SA"/>
         </w:rPr>
-        <w:t xml:space="preserve"> Presenter</w:t>
-      </w:r>
-      <w:r>
-        <w:rPr>
-          <w:lang w:eastAsia="en-US" w:bidi="ar-SA"/>
-        </w:rPr>
-        <w:t>.</w:t>
-      </w:r>
-      <w:r>
-        <w:rPr>
-          <w:lang w:eastAsia="en-US" w:bidi="ar-SA"/>
-        </w:rPr>
-        <w:t xml:space="preserve"> </w:t>
-      </w:r>
-      <w:proofErr w:type="spellStart"/>
-      <w:r>
-        <w:rPr>
-          <w:lang w:eastAsia="en-US" w:bidi="ar-SA"/>
-        </w:rPr>
-        <w:t>N</w:t>
-      </w:r>
-      <w:r>
-        <w:rPr>
-          <w:lang w:eastAsia="en-US" w:bidi="ar-SA"/>
-        </w:rPr>
-        <w:t>ghĩa</w:t>
+        <w:t xml:space="preserve"> Presenter. </w:t>
+      </w:r>
+      <w:proofErr w:type="spellStart"/>
+      <w:r>
+        <w:rPr>
+          <w:lang w:eastAsia="en-US" w:bidi="ar-SA"/>
+        </w:rPr>
+        <w:t>Nghĩa</w:t>
       </w:r>
       <w:proofErr w:type="spellEnd"/>
       <w:r>
@@ -22335,8 +22323,6 @@
         </w:rPr>
         <w:t xml:space="preserve"> nha)</w:t>
       </w:r>
-      <w:bookmarkStart w:id="24" w:name="_GoBack"/>
-      <w:bookmarkEnd w:id="24"/>
     </w:p>
     <w:p>
       <w:pPr>
@@ -22498,7 +22484,7 @@
           <w:lang w:eastAsia="en-US" w:bidi="ar-SA"/>
         </w:rPr>
       </w:pPr>
-      <w:bookmarkStart w:id="25" w:name="_Toc25660401"/>
+      <w:bookmarkStart w:id="24" w:name="_Toc25660401"/>
       <w:proofErr w:type="spellStart"/>
       <w:r>
         <w:rPr>
@@ -22548,7 +22534,7 @@
         </w:rPr>
         <w:t>liệu</w:t>
       </w:r>
-      <w:bookmarkEnd w:id="25"/>
+      <w:bookmarkEnd w:id="24"/>
       <w:proofErr w:type="spellEnd"/>
     </w:p>
     <w:p>
@@ -22607,7 +22593,7 @@
           <w:lang w:eastAsia="en-US" w:bidi="ar-SA"/>
         </w:rPr>
       </w:pPr>
-      <w:bookmarkStart w:id="26" w:name="_Toc25660402"/>
+      <w:bookmarkStart w:id="25" w:name="_Toc25660402"/>
       <w:proofErr w:type="spellStart"/>
       <w:r>
         <w:rPr>
@@ -22615,7 +22601,7 @@
         </w:rPr>
         <w:t>Mạng</w:t>
       </w:r>
-      <w:bookmarkEnd w:id="26"/>
+      <w:bookmarkEnd w:id="25"/>
       <w:proofErr w:type="spellEnd"/>
     </w:p>
     <w:p>
@@ -22859,7 +22845,7 @@
       <w:pPr>
         <w:pStyle w:val="u1"/>
       </w:pPr>
-      <w:bookmarkStart w:id="27" w:name="_Toc25660403"/>
+      <w:bookmarkStart w:id="26" w:name="_Toc25660403"/>
       <w:proofErr w:type="spellStart"/>
       <w:r>
         <w:t>Giám</w:t>
@@ -22888,14 +22874,14 @@
       <w:r>
         <w:t>án</w:t>
       </w:r>
-      <w:bookmarkEnd w:id="27"/>
+      <w:bookmarkEnd w:id="26"/>
       <w:proofErr w:type="spellEnd"/>
     </w:p>
     <w:p>
       <w:pPr>
         <w:pStyle w:val="u2"/>
       </w:pPr>
-      <w:bookmarkStart w:id="28" w:name="_Toc25660404"/>
+      <w:bookmarkStart w:id="27" w:name="_Toc25660404"/>
       <w:proofErr w:type="spellStart"/>
       <w:r>
         <w:t>Trả</w:t>
@@ -22924,7 +22910,7 @@
       <w:r>
         <w:t>hỏi</w:t>
       </w:r>
-      <w:bookmarkEnd w:id="28"/>
+      <w:bookmarkEnd w:id="27"/>
       <w:proofErr w:type="spellEnd"/>
     </w:p>
     <w:p>
@@ -24272,7 +24258,7 @@
       <w:pPr>
         <w:pStyle w:val="u1"/>
       </w:pPr>
-      <w:bookmarkStart w:id="29" w:name="_Toc25660405"/>
+      <w:bookmarkStart w:id="28" w:name="_Toc25660405"/>
       <w:proofErr w:type="spellStart"/>
       <w:r>
         <w:t>Đóng</w:t>
@@ -24293,7 +24279,7 @@
       <w:r>
         <w:t>án</w:t>
       </w:r>
-      <w:bookmarkEnd w:id="29"/>
+      <w:bookmarkEnd w:id="28"/>
       <w:proofErr w:type="spellEnd"/>
     </w:p>
     <w:p>
@@ -24340,7 +24326,7 @@
       <w:pPr>
         <w:pStyle w:val="u2"/>
       </w:pPr>
-      <w:bookmarkStart w:id="30" w:name="_Toc25660406"/>
+      <w:bookmarkStart w:id="29" w:name="_Toc25660406"/>
       <w:proofErr w:type="spellStart"/>
       <w:r>
         <w:t>Quản</w:t>
@@ -24369,7 +24355,7 @@
       <w:r>
         <w:t>nguồn</w:t>
       </w:r>
-      <w:bookmarkEnd w:id="30"/>
+      <w:bookmarkEnd w:id="29"/>
       <w:proofErr w:type="spellEnd"/>
     </w:p>
     <w:p>
@@ -24914,7 +24900,7 @@
           <w:numId w:val="5"/>
         </w:numPr>
       </w:pPr>
-      <w:bookmarkStart w:id="31" w:name="_Toc25660407"/>
+      <w:bookmarkStart w:id="30" w:name="_Toc25660407"/>
       <w:proofErr w:type="spellStart"/>
       <w:r>
         <w:t>số</w:t>
@@ -25004,7 +24990,7 @@
       <w:r>
         <w:t>việc</w:t>
       </w:r>
-      <w:bookmarkEnd w:id="31"/>
+      <w:bookmarkEnd w:id="30"/>
       <w:proofErr w:type="spellEnd"/>
     </w:p>
     <w:p>
@@ -25088,6 +25074,51 @@
       <w:r>
         <w:t xml:space="preserve">: </w:t>
       </w:r>
+      <w:r>
+        <w:t>(</w:t>
+      </w:r>
+      <w:proofErr w:type="spellStart"/>
+      <w:r>
+        <w:t>cho</w:t>
+      </w:r>
+      <w:proofErr w:type="spellEnd"/>
+      <w:r>
+        <w:t xml:space="preserve"> </w:t>
+      </w:r>
+      <w:proofErr w:type="spellStart"/>
+      <w:r>
+        <w:t>cái</w:t>
+      </w:r>
+      <w:proofErr w:type="spellEnd"/>
+      <w:r>
+        <w:t xml:space="preserve"> </w:t>
+      </w:r>
+      <w:proofErr w:type="spellStart"/>
+      <w:r>
+        <w:t>biểu</w:t>
+      </w:r>
+      <w:proofErr w:type="spellEnd"/>
+      <w:r>
+        <w:t xml:space="preserve"> </w:t>
+      </w:r>
+      <w:proofErr w:type="spellStart"/>
+      <w:r>
+        <w:t>đồ</w:t>
+      </w:r>
+      <w:proofErr w:type="spellEnd"/>
+      <w:r>
+        <w:t xml:space="preserve"> planner </w:t>
+      </w:r>
+      <w:proofErr w:type="spellStart"/>
+      <w:r>
+        <w:t>vào</w:t>
+      </w:r>
+      <w:proofErr w:type="spellEnd"/>
+      <w:r>
+        <w:t xml:space="preserve"> đây)</w:t>
+      </w:r>
+      <w:bookmarkStart w:id="31" w:name="_GoBack"/>
+      <w:bookmarkEnd w:id="31"/>
     </w:p>
     <w:p>
       <w:pPr>
@@ -30557,15 +30588,6 @@
   </w:num>
   <w:num w:numId="41">
     <w:abstractNumId w:val="31"/>
-    <w:lvlOverride w:ilvl="0"/>
-    <w:lvlOverride w:ilvl="1"/>
-    <w:lvlOverride w:ilvl="2"/>
-    <w:lvlOverride w:ilvl="3"/>
-    <w:lvlOverride w:ilvl="4"/>
-    <w:lvlOverride w:ilvl="5"/>
-    <w:lvlOverride w:ilvl="6"/>
-    <w:lvlOverride w:ilvl="7"/>
-    <w:lvlOverride w:ilvl="8"/>
   </w:num>
 </w:numbering>
 </file>

</xml_diff>

<commit_message>
Document catalog for reference
</commit_message>
<xml_diff>
--- a/docs/BaoCao.docx
+++ b/docs/BaoCao.docx
@@ -24319,14 +24319,15 @@
       <w:r>
         <w:t>kê</w:t>
       </w:r>
+      <w:bookmarkStart w:id="29" w:name="_GoBack"/>
+      <w:bookmarkEnd w:id="29"/>
       <w:proofErr w:type="spellEnd"/>
     </w:p>
-    <w:p/>
     <w:p>
       <w:pPr>
         <w:pStyle w:val="u2"/>
       </w:pPr>
-      <w:bookmarkStart w:id="29" w:name="_Toc25660406"/>
+      <w:bookmarkStart w:id="30" w:name="_Toc25660406"/>
       <w:proofErr w:type="spellStart"/>
       <w:r>
         <w:t>Quản</w:t>
@@ -24355,7 +24356,7 @@
       <w:r>
         <w:t>nguồn</w:t>
       </w:r>
-      <w:bookmarkEnd w:id="29"/>
+      <w:bookmarkEnd w:id="30"/>
       <w:proofErr w:type="spellEnd"/>
     </w:p>
     <w:p>
@@ -24900,7 +24901,7 @@
           <w:numId w:val="5"/>
         </w:numPr>
       </w:pPr>
-      <w:bookmarkStart w:id="30" w:name="_Toc25660407"/>
+      <w:bookmarkStart w:id="31" w:name="_Toc25660407"/>
       <w:proofErr w:type="spellStart"/>
       <w:r>
         <w:t>số</w:t>
@@ -24990,7 +24991,7 @@
       <w:r>
         <w:t>việc</w:t>
       </w:r>
-      <w:bookmarkEnd w:id="30"/>
+      <w:bookmarkEnd w:id="31"/>
       <w:proofErr w:type="spellEnd"/>
     </w:p>
     <w:p>
@@ -25115,10 +25116,16 @@
       </w:r>
       <w:proofErr w:type="spellEnd"/>
       <w:r>
-        <w:t xml:space="preserve"> đây)</w:t>
-      </w:r>
-      <w:bookmarkStart w:id="31" w:name="_GoBack"/>
-      <w:bookmarkEnd w:id="31"/>
+        <w:t xml:space="preserve"> </w:t>
+      </w:r>
+      <w:proofErr w:type="spellStart"/>
+      <w:r>
+        <w:t>đây</w:t>
+      </w:r>
+      <w:proofErr w:type="spellEnd"/>
+      <w:r>
+        <w:t>)</w:t>
+      </w:r>
     </w:p>
     <w:p>
       <w:pPr>
@@ -25272,7 +25279,6 @@
         <w:rPr>
           <w:lang w:eastAsia="en-US" w:bidi="ar-SA"/>
         </w:rPr>
-        <w:lastRenderedPageBreak/>
         <w:t>Danh</w:t>
       </w:r>
       <w:proofErr w:type="spellEnd"/>

</xml_diff>